<commit_message>
added explanations of Performace, Load, Stress test, and difference between Postman and JMeter.
</commit_message>
<xml_diff>
--- a/README.docx
+++ b/README.docx
@@ -184,13 +184,7 @@
         <w:rPr>
           <w:iCs/>
         </w:rPr>
-        <w:t xml:space="preserve">period </w:t>
-      </w:r>
-      <w:r>
-        <w:rPr>
-          <w:iCs/>
-        </w:rPr>
-        <w:t>(</w:t>
+        <w:t>period (</w:t>
       </w:r>
       <w:r>
         <w:rPr>
@@ -365,7 +359,38 @@
         <w:rPr>
           <w:iCs/>
         </w:rPr>
-        <w:t xml:space="preserve"> http call of the script, I capture the time, and in the test script of the last http call of the script, I capture the time again. The difference should below 15 seconds * 1.3 (I give 30% variance, since when there is a performance </w:t>
+        <w:t xml:space="preserve"> http call of the script, I capture the time, and in the test script of the last http call of the script, I capture the time again. </w:t>
+      </w:r>
+      <w:commentRangeStart w:id="0"/>
+      <w:r>
+        <w:rPr>
+          <w:iCs/>
+        </w:rPr>
+        <w:t xml:space="preserve">The difference should below 15 seconds * </w:t>
+      </w:r>
+      <w:r>
+        <w:rPr>
+          <w:iCs/>
+        </w:rPr>
+        <w:t>2</w:t>
+      </w:r>
+      <w:r>
+        <w:rPr>
+          <w:iCs/>
+        </w:rPr>
+        <w:t xml:space="preserve"> (I give </w:t>
+      </w:r>
+      <w:r>
+        <w:rPr>
+          <w:iCs/>
+        </w:rPr>
+        <w:t>10</w:t>
+      </w:r>
+      <w:r>
+        <w:rPr>
+          <w:iCs/>
+        </w:rPr>
+        <w:t xml:space="preserve">0% variance, since when there is a performance </w:t>
       </w:r>
       <w:r>
         <w:rPr>
@@ -395,7 +420,20 @@
         <w:rPr>
           <w:iCs/>
         </w:rPr>
-        <w:t xml:space="preserve"> Also, I don’t add this kind of check for all the scripts, only for longer and complicated scripts.</w:t>
+        <w:t xml:space="preserve"> </w:t>
+      </w:r>
+      <w:commentRangeEnd w:id="0"/>
+      <w:r>
+        <w:rPr>
+          <w:rStyle w:val="CommentReference"/>
+        </w:rPr>
+        <w:commentReference w:id="0"/>
+      </w:r>
+      <w:r>
+        <w:rPr>
+          <w:iCs/>
+        </w:rPr>
+        <w:t>Also, I don’t add this kind of check for all the scripts, only for longer and complicated scripts.</w:t>
       </w:r>
     </w:p>
     <w:p>
@@ -430,7 +468,7 @@
         </w:rPr>
         <w:lastRenderedPageBreak/>
         <w:drawing>
-          <wp:inline distT="0" distB="0" distL="0" distR="0">
+          <wp:inline distT="0" distB="0" distL="0" distR="0" wp14:anchorId="35A05600" wp14:editId="630FFEF6">
             <wp:extent cx="8214360" cy="5943600"/>
             <wp:effectExtent l="0" t="0" r="0" b="0"/>
             <wp:docPr id="2" name="Picture 2"/>
@@ -445,7 +483,7 @@
                     <pic:cNvPicPr/>
                   </pic:nvPicPr>
                   <pic:blipFill>
-                    <a:blip r:embed="rId8">
+                    <a:blip r:embed="rId11">
                       <a:extLst>
                         <a:ext uri="{28A0092B-C50C-407E-A947-70E740481C1C}">
                           <a14:useLocalDpi xmlns:a14="http://schemas.microsoft.com/office/drawing/2010/main" val="0"/>
@@ -495,9 +533,17 @@
         <w:t>ing</w:t>
       </w:r>
       <w:r>
-        <w:t xml:space="preserve">, in order to maximize the concurrent users before your computer crashes, you have to run JMeter in cmd, not in GUI mode, and do other modifications as mentioned in: </w:t>
-      </w:r>
-      <w:hyperlink r:id="rId9" w:history="1">
+        <w:t xml:space="preserve">, in order to maximize the concurrent users before your computer crashes, you have to run JMeter in </w:t>
+      </w:r>
+      <w:proofErr w:type="spellStart"/>
+      <w:r>
+        <w:t>cmd</w:t>
+      </w:r>
+      <w:proofErr w:type="spellEnd"/>
+      <w:r>
+        <w:t xml:space="preserve">, not in GUI mode, and do other modifications as mentioned in: </w:t>
+      </w:r>
+      <w:hyperlink r:id="rId12" w:history="1">
         <w:r>
           <w:rPr>
             <w:rStyle w:val="Hyperlink"/>
@@ -506,7 +552,15 @@
         </w:r>
       </w:hyperlink>
       <w:r>
-        <w:t xml:space="preserve">. If you really need to simulate tons of users which are over the limit of what JMeter can support, then use Blazemeter, which is JMeter on cloud: you can get as many concurrent uses as you want, and from anywhere </w:t>
+        <w:t xml:space="preserve">. If you really need to simulate tons of users which are over the limit of what JMeter can support, then use </w:t>
+      </w:r>
+      <w:proofErr w:type="spellStart"/>
+      <w:r>
+        <w:t>Blazemeter</w:t>
+      </w:r>
+      <w:proofErr w:type="spellEnd"/>
+      <w:r>
+        <w:t xml:space="preserve">, which is JMeter on cloud: you can get as many concurrent uses as you want, and from anywhere </w:t>
       </w:r>
       <w:r>
         <w:t xml:space="preserve">of the world that </w:t>
@@ -570,7 +624,7 @@
       <w:r>
         <w:t xml:space="preserve"> If you want html version of reports, you can use the JMeter dashboard extensions: </w:t>
       </w:r>
-      <w:hyperlink r:id="rId10" w:history="1">
+      <w:hyperlink r:id="rId13" w:history="1">
         <w:r>
           <w:rPr>
             <w:rStyle w:val="Hyperlink"/>
@@ -626,7 +680,31 @@
         <w:t>JMeter</w:t>
       </w:r>
       <w:r>
-        <w:t>, it also includeds how to run JMeter in cmd (to be able to run script in cmd is the fundamental requirement to integrate QA tests in CICD pipeline)</w:t>
+        <w:t xml:space="preserve">, it also </w:t>
+      </w:r>
+      <w:proofErr w:type="spellStart"/>
+      <w:r>
+        <w:t>includeds</w:t>
+      </w:r>
+      <w:proofErr w:type="spellEnd"/>
+      <w:r>
+        <w:t xml:space="preserve"> how to run JMeter in </w:t>
+      </w:r>
+      <w:proofErr w:type="spellStart"/>
+      <w:r>
+        <w:t>cmd</w:t>
+      </w:r>
+      <w:proofErr w:type="spellEnd"/>
+      <w:r>
+        <w:t xml:space="preserve"> (to be able to run script in </w:t>
+      </w:r>
+      <w:proofErr w:type="spellStart"/>
+      <w:r>
+        <w:t>cmd</w:t>
+      </w:r>
+      <w:proofErr w:type="spellEnd"/>
+      <w:r>
+        <w:t xml:space="preserve"> is the fundamental requirement to integrate QA tests in CICD pipeline)</w:t>
       </w:r>
       <w:r>
         <w:t>. The “</w:t>
@@ -645,7 +723,7 @@
       <w:r>
         <w:t xml:space="preserve">Note you can also use </w:t>
       </w:r>
-      <w:hyperlink r:id="rId11" w:history="1">
+      <w:hyperlink r:id="rId14" w:history="1">
         <w:r>
           <w:rPr>
             <w:rStyle w:val="Hyperlink"/>
@@ -675,10 +753,7 @@
         <w:t xml:space="preserve"> in JMeter does not need to be as complicated as the scripts I created in Postman.</w:t>
       </w:r>
     </w:p>
-    <w:p>
-      <w:bookmarkStart w:id="0" w:name="_GoBack"/>
-      <w:bookmarkEnd w:id="0"/>
-    </w:p>
+    <w:p/>
     <w:p>
       <w:pPr>
         <w:pStyle w:val="Heading1"/>
@@ -698,16 +773,7 @@
         <w:t xml:space="preserve">If you want to do a good job for </w:t>
       </w:r>
       <w:r>
-        <w:t xml:space="preserve">load and stress </w:t>
-      </w:r>
-      <w:r>
-        <w:t>testing,</w:t>
-      </w:r>
-      <w:r>
-        <w:t xml:space="preserve"> </w:t>
-      </w:r>
-      <w:r>
-        <w:t>the</w:t>
+        <w:t>load and stress testing, the</w:t>
       </w:r>
       <w:r>
         <w:t xml:space="preserve"> key to remember is, yo</w:t>
@@ -758,6 +824,181 @@
     </w:sectPr>
   </w:body>
 </w:document>
+</file>
+
+<file path=word/comments.xml><?xml version="1.0" encoding="utf-8"?>
+<w:comments xmlns:wpc="http://schemas.microsoft.com/office/word/2010/wordprocessingCanvas" xmlns:cx="http://schemas.microsoft.com/office/drawing/2014/chartex" xmlns:cx1="http://schemas.microsoft.com/office/drawing/2015/9/8/chartex" xmlns:cx2="http://schemas.microsoft.com/office/drawing/2015/10/21/chartex" xmlns:cx3="http://schemas.microsoft.com/office/drawing/2016/5/9/chartex" xmlns:cx4="http://schemas.microsoft.com/office/drawing/2016/5/10/chartex" xmlns:cx5="http://schemas.microsoft.com/office/drawing/2016/5/11/chartex" xmlns:cx6="http://schemas.microsoft.com/office/drawing/2016/5/12/chartex" xmlns:cx7="http://schemas.microsoft.com/office/drawing/2016/5/13/chartex" xmlns:cx8="http://schemas.microsoft.com/office/drawing/2016/5/14/chartex" xmlns:mc="http://schemas.openxmlformats.org/markup-compatibility/2006" xmlns:aink="http://schemas.microsoft.com/office/drawing/2016/ink" xmlns:am3d="http://schemas.microsoft.com/office/drawing/2017/model3d" xmlns:o="urn:schemas-microsoft-com:office:office" xmlns:r="http://schemas.openxmlformats.org/officeDocument/2006/relationships" xmlns:m="http://schemas.openxmlformats.org/officeDocument/2006/math" xmlns:v="urn:schemas-microsoft-com:vml" xmlns:wp14="http://schemas.microsoft.com/office/word/2010/wordprocessingDrawing" xmlns:wp="http://schemas.openxmlformats.org/drawingml/2006/wordprocessingDrawing" xmlns:w10="urn:schemas-microsoft-com:office:word" xmlns:w="http://schemas.openxmlformats.org/wordprocessingml/2006/main" xmlns:w14="http://schemas.microsoft.com/office/word/2010/wordml" xmlns:w15="http://schemas.microsoft.com/office/word/2012/wordml" xmlns:w16cid="http://schemas.microsoft.com/office/word/2016/wordml/cid" xmlns:w16se="http://schemas.microsoft.com/office/word/2015/wordml/symex" xmlns:wpg="http://schemas.microsoft.com/office/word/2010/wordprocessingGroup" xmlns:wpi="http://schemas.microsoft.com/office/word/2010/wordprocessingInk" xmlns:wne="http://schemas.microsoft.com/office/word/2006/wordml" xmlns:wps="http://schemas.microsoft.com/office/word/2010/wordprocessingShape" mc:Ignorable="w14 w15 w16se w16cid wp14">
+  <w:comment w:id="0" w:author="Qi, Jia" w:date="2019-08-07T14:16:00Z" w:initials="QJ">
+    <w:p>
+      <w:pPr>
+        <w:pStyle w:val="CommentText"/>
+      </w:pPr>
+      <w:r>
+        <w:rPr>
+          <w:rStyle w:val="CommentReference"/>
+        </w:rPr>
+        <w:annotationRef/>
+      </w:r>
+      <w:bookmarkStart w:id="1" w:name="_GoBack"/>
+      <w:r>
+        <w:rPr>
+          <w:rFonts w:ascii="Segoe UI" w:hAnsi="Segoe UI" w:cs="Segoe UI"/>
+          <w:color w:val="172B4D"/>
+          <w:spacing w:val="-1"/>
+          <w:sz w:val="21"/>
+          <w:szCs w:val="21"/>
+          <w:shd w:val="clear" w:color="auto" w:fill="FFFFFF"/>
+        </w:rPr>
+        <w:t xml:space="preserve">Actually, it is not a good idea to check the script duration for a SINGLE time, this is because </w:t>
+      </w:r>
+      <w:r>
+        <w:rPr>
+          <w:rFonts w:ascii="Segoe UI" w:hAnsi="Segoe UI" w:cs="Segoe UI"/>
+          <w:color w:val="172B4D"/>
+          <w:spacing w:val="-1"/>
+          <w:sz w:val="21"/>
+          <w:szCs w:val="21"/>
+          <w:shd w:val="clear" w:color="auto" w:fill="FFFFFF"/>
+        </w:rPr>
+        <w:t>every time</w:t>
+      </w:r>
+      <w:r>
+        <w:rPr>
+          <w:rFonts w:ascii="Segoe UI" w:hAnsi="Segoe UI" w:cs="Segoe UI"/>
+          <w:color w:val="172B4D"/>
+          <w:spacing w:val="-1"/>
+          <w:sz w:val="21"/>
+          <w:szCs w:val="21"/>
+          <w:shd w:val="clear" w:color="auto" w:fill="FFFFFF"/>
+        </w:rPr>
+        <w:t xml:space="preserve"> when we run the script, you never know what other processes are being executed at the background of the machine that is executing the script, so each time the script duration various a lot, I observed a script can finish in 15 second at day1, but finish</w:t>
+      </w:r>
+      <w:r>
+        <w:rPr>
+          <w:rFonts w:ascii="Segoe UI" w:hAnsi="Segoe UI" w:cs="Segoe UI"/>
+          <w:color w:val="172B4D"/>
+          <w:spacing w:val="-1"/>
+          <w:sz w:val="21"/>
+          <w:szCs w:val="21"/>
+          <w:shd w:val="clear" w:color="auto" w:fill="FFFFFF"/>
+        </w:rPr>
+        <w:t>ed</w:t>
+      </w:r>
+      <w:r>
+        <w:rPr>
+          <w:rFonts w:ascii="Segoe UI" w:hAnsi="Segoe UI" w:cs="Segoe UI"/>
+          <w:color w:val="172B4D"/>
+          <w:spacing w:val="-1"/>
+          <w:sz w:val="21"/>
+          <w:szCs w:val="21"/>
+          <w:shd w:val="clear" w:color="auto" w:fill="FFFFFF"/>
+        </w:rPr>
+        <w:t xml:space="preserve"> in 46 seconds at day2, and finish</w:t>
+      </w:r>
+      <w:r>
+        <w:rPr>
+          <w:rFonts w:ascii="Segoe UI" w:hAnsi="Segoe UI" w:cs="Segoe UI"/>
+          <w:color w:val="172B4D"/>
+          <w:spacing w:val="-1"/>
+          <w:sz w:val="21"/>
+          <w:szCs w:val="21"/>
+          <w:shd w:val="clear" w:color="auto" w:fill="FFFFFF"/>
+        </w:rPr>
+        <w:t>ed</w:t>
+      </w:r>
+      <w:r>
+        <w:rPr>
+          <w:rFonts w:ascii="Segoe UI" w:hAnsi="Segoe UI" w:cs="Segoe UI"/>
+          <w:color w:val="172B4D"/>
+          <w:spacing w:val="-1"/>
+          <w:sz w:val="21"/>
+          <w:szCs w:val="21"/>
+          <w:shd w:val="clear" w:color="auto" w:fill="FFFFFF"/>
+        </w:rPr>
+        <w:t xml:space="preserve"> in 16 seconds in day</w:t>
+      </w:r>
+      <w:r>
+        <w:rPr>
+          <w:rFonts w:ascii="Segoe UI" w:hAnsi="Segoe UI" w:cs="Segoe UI"/>
+          <w:color w:val="172B4D"/>
+          <w:spacing w:val="-1"/>
+          <w:sz w:val="21"/>
+          <w:szCs w:val="21"/>
+          <w:shd w:val="clear" w:color="auto" w:fill="FFFFFF"/>
+        </w:rPr>
+        <w:t>3</w:t>
+      </w:r>
+      <w:r>
+        <w:rPr>
+          <w:rFonts w:ascii="Segoe UI" w:hAnsi="Segoe UI" w:cs="Segoe UI"/>
+          <w:color w:val="172B4D"/>
+          <w:spacing w:val="-1"/>
+          <w:sz w:val="21"/>
+          <w:szCs w:val="21"/>
+          <w:shd w:val="clear" w:color="auto" w:fill="FFFFFF"/>
+        </w:rPr>
+        <w:t xml:space="preserve">, without any functionality change during these 3 days. Even in the script I give 100% variance tolerance, it still </w:t>
+      </w:r>
+      <w:r>
+        <w:rPr>
+          <w:rFonts w:ascii="Segoe UI" w:hAnsi="Segoe UI" w:cs="Segoe UI"/>
+          <w:color w:val="172B4D"/>
+          <w:spacing w:val="-1"/>
+          <w:sz w:val="21"/>
+          <w:szCs w:val="21"/>
+          <w:shd w:val="clear" w:color="auto" w:fill="FFFFFF"/>
+        </w:rPr>
+        <w:t>might</w:t>
+      </w:r>
+      <w:r>
+        <w:rPr>
+          <w:rFonts w:ascii="Segoe UI" w:hAnsi="Segoe UI" w:cs="Segoe UI"/>
+          <w:color w:val="172B4D"/>
+          <w:spacing w:val="-1"/>
+          <w:sz w:val="21"/>
+          <w:szCs w:val="21"/>
+          <w:shd w:val="clear" w:color="auto" w:fill="FFFFFF"/>
+        </w:rPr>
+        <w:t xml:space="preserve"> fail without a real problem. A good practice should be run the same script 100 </w:t>
+      </w:r>
+      <w:r>
+        <w:rPr>
+          <w:rFonts w:ascii="Segoe UI" w:hAnsi="Segoe UI" w:cs="Segoe UI"/>
+          <w:color w:val="172B4D"/>
+          <w:spacing w:val="-1"/>
+          <w:sz w:val="21"/>
+          <w:szCs w:val="21"/>
+          <w:shd w:val="clear" w:color="auto" w:fill="FFFFFF"/>
+        </w:rPr>
+        <w:t>times and</w:t>
+      </w:r>
+      <w:r>
+        <w:rPr>
+          <w:rFonts w:ascii="Segoe UI" w:hAnsi="Segoe UI" w:cs="Segoe UI"/>
+          <w:color w:val="172B4D"/>
+          <w:spacing w:val="-1"/>
+          <w:sz w:val="21"/>
+          <w:szCs w:val="21"/>
+          <w:shd w:val="clear" w:color="auto" w:fill="FFFFFF"/>
+        </w:rPr>
+        <w:t xml:space="preserve"> average out the script duration and check the AVERAGE time duration of the script. You can easily loop a script/thread group in JMeter.</w:t>
+      </w:r>
+      <w:bookmarkEnd w:id="1"/>
+    </w:p>
+  </w:comment>
+</w:comments>
+</file>
+
+<file path=word/commentsExtended.xml><?xml version="1.0" encoding="utf-8"?>
+<w15:commentsEx xmlns:wpc="http://schemas.microsoft.com/office/word/2010/wordprocessingCanvas" xmlns:cx="http://schemas.microsoft.com/office/drawing/2014/chartex" xmlns:cx1="http://schemas.microsoft.com/office/drawing/2015/9/8/chartex" xmlns:cx2="http://schemas.microsoft.com/office/drawing/2015/10/21/chartex" xmlns:cx3="http://schemas.microsoft.com/office/drawing/2016/5/9/chartex" xmlns:cx4="http://schemas.microsoft.com/office/drawing/2016/5/10/chartex" xmlns:cx5="http://schemas.microsoft.com/office/drawing/2016/5/11/chartex" xmlns:cx6="http://schemas.microsoft.com/office/drawing/2016/5/12/chartex" xmlns:cx7="http://schemas.microsoft.com/office/drawing/2016/5/13/chartex" xmlns:cx8="http://schemas.microsoft.com/office/drawing/2016/5/14/chartex" xmlns:mc="http://schemas.openxmlformats.org/markup-compatibility/2006" xmlns:aink="http://schemas.microsoft.com/office/drawing/2016/ink" xmlns:am3d="http://schemas.microsoft.com/office/drawing/2017/model3d" xmlns:o="urn:schemas-microsoft-com:office:office" xmlns:r="http://schemas.openxmlformats.org/officeDocument/2006/relationships" xmlns:m="http://schemas.openxmlformats.org/officeDocument/2006/math" xmlns:v="urn:schemas-microsoft-com:vml" xmlns:wp14="http://schemas.microsoft.com/office/word/2010/wordprocessingDrawing" xmlns:wp="http://schemas.openxmlformats.org/drawingml/2006/wordprocessingDrawing" xmlns:w10="urn:schemas-microsoft-com:office:word" xmlns:w="http://schemas.openxmlformats.org/wordprocessingml/2006/main" xmlns:w14="http://schemas.microsoft.com/office/word/2010/wordml" xmlns:w15="http://schemas.microsoft.com/office/word/2012/wordml" xmlns:w16cid="http://schemas.microsoft.com/office/word/2016/wordml/cid" xmlns:w16se="http://schemas.microsoft.com/office/word/2015/wordml/symex" xmlns:wpg="http://schemas.microsoft.com/office/word/2010/wordprocessingGroup" xmlns:wpi="http://schemas.microsoft.com/office/word/2010/wordprocessingInk" xmlns:wne="http://schemas.microsoft.com/office/word/2006/wordml" xmlns:wps="http://schemas.microsoft.com/office/word/2010/wordprocessingShape" mc:Ignorable="w14 w15 w16se w16cid wp14">
+  <w15:commentEx w15:paraId="7828ABFB" w15:done="0"/>
+</w15:commentsEx>
+</file>
+
+<file path=word/commentsIds.xml><?xml version="1.0" encoding="utf-8"?>
+<w16cid:commentsIds xmlns:wpc="http://schemas.microsoft.com/office/word/2010/wordprocessingCanvas" xmlns:cx="http://schemas.microsoft.com/office/drawing/2014/chartex" xmlns:cx1="http://schemas.microsoft.com/office/drawing/2015/9/8/chartex" xmlns:cx2="http://schemas.microsoft.com/office/drawing/2015/10/21/chartex" xmlns:cx3="http://schemas.microsoft.com/office/drawing/2016/5/9/chartex" xmlns:cx4="http://schemas.microsoft.com/office/drawing/2016/5/10/chartex" xmlns:cx5="http://schemas.microsoft.com/office/drawing/2016/5/11/chartex" xmlns:cx6="http://schemas.microsoft.com/office/drawing/2016/5/12/chartex" xmlns:cx7="http://schemas.microsoft.com/office/drawing/2016/5/13/chartex" xmlns:cx8="http://schemas.microsoft.com/office/drawing/2016/5/14/chartex" xmlns:mc="http://schemas.openxmlformats.org/markup-compatibility/2006" xmlns:aink="http://schemas.microsoft.com/office/drawing/2016/ink" xmlns:am3d="http://schemas.microsoft.com/office/drawing/2017/model3d" xmlns:o="urn:schemas-microsoft-com:office:office" xmlns:r="http://schemas.openxmlformats.org/officeDocument/2006/relationships" xmlns:m="http://schemas.openxmlformats.org/officeDocument/2006/math" xmlns:v="urn:schemas-microsoft-com:vml" xmlns:wp14="http://schemas.microsoft.com/office/word/2010/wordprocessingDrawing" xmlns:wp="http://schemas.openxmlformats.org/drawingml/2006/wordprocessingDrawing" xmlns:w10="urn:schemas-microsoft-com:office:word" xmlns:w="http://schemas.openxmlformats.org/wordprocessingml/2006/main" xmlns:w14="http://schemas.microsoft.com/office/word/2010/wordml" xmlns:w15="http://schemas.microsoft.com/office/word/2012/wordml" xmlns:w16cid="http://schemas.microsoft.com/office/word/2016/wordml/cid" xmlns:w16se="http://schemas.microsoft.com/office/word/2015/wordml/symex" xmlns:wpg="http://schemas.microsoft.com/office/word/2010/wordprocessingGroup" xmlns:wpi="http://schemas.microsoft.com/office/word/2010/wordprocessingInk" xmlns:wne="http://schemas.microsoft.com/office/word/2006/wordml" xmlns:wps="http://schemas.microsoft.com/office/word/2010/wordprocessingShape" mc:Ignorable="w14 w15 w16se w16cid wp14">
+  <w16cid:commentId w16cid:paraId="7828ABFB" w16cid:durableId="20F55BA6"/>
+</w16cid:commentsIds>
 </file>
 
 <file path=word/numbering.xml><?xml version="1.0" encoding="utf-8"?>
@@ -995,6 +1236,14 @@
     <w:abstractNumId w:val="0"/>
   </w:num>
 </w:numbering>
+</file>
+
+<file path=word/people.xml><?xml version="1.0" encoding="utf-8"?>
+<w15:people xmlns:wpc="http://schemas.microsoft.com/office/word/2010/wordprocessingCanvas" xmlns:cx="http://schemas.microsoft.com/office/drawing/2014/chartex" xmlns:cx1="http://schemas.microsoft.com/office/drawing/2015/9/8/chartex" xmlns:cx2="http://schemas.microsoft.com/office/drawing/2015/10/21/chartex" xmlns:cx3="http://schemas.microsoft.com/office/drawing/2016/5/9/chartex" xmlns:cx4="http://schemas.microsoft.com/office/drawing/2016/5/10/chartex" xmlns:cx5="http://schemas.microsoft.com/office/drawing/2016/5/11/chartex" xmlns:cx6="http://schemas.microsoft.com/office/drawing/2016/5/12/chartex" xmlns:cx7="http://schemas.microsoft.com/office/drawing/2016/5/13/chartex" xmlns:cx8="http://schemas.microsoft.com/office/drawing/2016/5/14/chartex" xmlns:mc="http://schemas.openxmlformats.org/markup-compatibility/2006" xmlns:aink="http://schemas.microsoft.com/office/drawing/2016/ink" xmlns:am3d="http://schemas.microsoft.com/office/drawing/2017/model3d" xmlns:o="urn:schemas-microsoft-com:office:office" xmlns:r="http://schemas.openxmlformats.org/officeDocument/2006/relationships" xmlns:m="http://schemas.openxmlformats.org/officeDocument/2006/math" xmlns:v="urn:schemas-microsoft-com:vml" xmlns:wp14="http://schemas.microsoft.com/office/word/2010/wordprocessingDrawing" xmlns:wp="http://schemas.openxmlformats.org/drawingml/2006/wordprocessingDrawing" xmlns:w10="urn:schemas-microsoft-com:office:word" xmlns:w="http://schemas.openxmlformats.org/wordprocessingml/2006/main" xmlns:w14="http://schemas.microsoft.com/office/word/2010/wordml" xmlns:w15="http://schemas.microsoft.com/office/word/2012/wordml" xmlns:w16cid="http://schemas.microsoft.com/office/word/2016/wordml/cid" xmlns:w16se="http://schemas.microsoft.com/office/word/2015/wordml/symex" xmlns:wpg="http://schemas.microsoft.com/office/word/2010/wordprocessingGroup" xmlns:wpi="http://schemas.microsoft.com/office/word/2010/wordprocessingInk" xmlns:wne="http://schemas.microsoft.com/office/word/2006/wordml" xmlns:wps="http://schemas.microsoft.com/office/word/2010/wordprocessingShape" mc:Ignorable="w14 w15 w16se w16cid wp14">
+  <w15:person w15:author="Qi, Jia">
+    <w15:presenceInfo w15:providerId="AD" w15:userId="S-1-5-21-2987822723-784757450-2600146015-232221"/>
+  </w15:person>
+</w15:people>
 </file>
 
 <file path=word/styles.xml><?xml version="1.0" encoding="utf-8"?>
@@ -1535,6 +1784,104 @@
       <w:shd w:val="clear" w:color="auto" w:fill="E6E6E6"/>
     </w:rPr>
   </w:style>
+  <w:style w:type="character" w:styleId="CommentReference">
+    <w:name w:val="annotation reference"/>
+    <w:basedOn w:val="DefaultParagraphFont"/>
+    <w:uiPriority w:val="99"/>
+    <w:semiHidden/>
+    <w:unhideWhenUsed/>
+    <w:rsid w:val="009D7BE0"/>
+    <w:rPr>
+      <w:sz w:val="16"/>
+      <w:szCs w:val="16"/>
+    </w:rPr>
+  </w:style>
+  <w:style w:type="paragraph" w:styleId="CommentText">
+    <w:name w:val="annotation text"/>
+    <w:basedOn w:val="Normal"/>
+    <w:link w:val="CommentTextChar"/>
+    <w:uiPriority w:val="99"/>
+    <w:semiHidden/>
+    <w:unhideWhenUsed/>
+    <w:rsid w:val="009D7BE0"/>
+    <w:pPr>
+      <w:spacing w:line="240" w:lineRule="auto"/>
+    </w:pPr>
+    <w:rPr>
+      <w:sz w:val="20"/>
+      <w:szCs w:val="20"/>
+    </w:rPr>
+  </w:style>
+  <w:style w:type="character" w:customStyle="1" w:styleId="CommentTextChar">
+    <w:name w:val="Comment Text Char"/>
+    <w:basedOn w:val="DefaultParagraphFont"/>
+    <w:link w:val="CommentText"/>
+    <w:uiPriority w:val="99"/>
+    <w:semiHidden/>
+    <w:rsid w:val="009D7BE0"/>
+    <w:rPr>
+      <w:sz w:val="20"/>
+      <w:szCs w:val="20"/>
+    </w:rPr>
+  </w:style>
+  <w:style w:type="paragraph" w:styleId="CommentSubject">
+    <w:name w:val="annotation subject"/>
+    <w:basedOn w:val="CommentText"/>
+    <w:next w:val="CommentText"/>
+    <w:link w:val="CommentSubjectChar"/>
+    <w:uiPriority w:val="99"/>
+    <w:semiHidden/>
+    <w:unhideWhenUsed/>
+    <w:rsid w:val="009D7BE0"/>
+    <w:rPr>
+      <w:b/>
+      <w:bCs/>
+    </w:rPr>
+  </w:style>
+  <w:style w:type="character" w:customStyle="1" w:styleId="CommentSubjectChar">
+    <w:name w:val="Comment Subject Char"/>
+    <w:basedOn w:val="CommentTextChar"/>
+    <w:link w:val="CommentSubject"/>
+    <w:uiPriority w:val="99"/>
+    <w:semiHidden/>
+    <w:rsid w:val="009D7BE0"/>
+    <w:rPr>
+      <w:b/>
+      <w:bCs/>
+      <w:sz w:val="20"/>
+      <w:szCs w:val="20"/>
+    </w:rPr>
+  </w:style>
+  <w:style w:type="paragraph" w:styleId="BalloonText">
+    <w:name w:val="Balloon Text"/>
+    <w:basedOn w:val="Normal"/>
+    <w:link w:val="BalloonTextChar"/>
+    <w:uiPriority w:val="99"/>
+    <w:semiHidden/>
+    <w:unhideWhenUsed/>
+    <w:rsid w:val="009D7BE0"/>
+    <w:pPr>
+      <w:spacing w:after="0" w:line="240" w:lineRule="auto"/>
+    </w:pPr>
+    <w:rPr>
+      <w:rFonts w:ascii="Segoe UI" w:hAnsi="Segoe UI" w:cs="Segoe UI"/>
+      <w:sz w:val="18"/>
+      <w:szCs w:val="18"/>
+    </w:rPr>
+  </w:style>
+  <w:style w:type="character" w:customStyle="1" w:styleId="BalloonTextChar">
+    <w:name w:val="Balloon Text Char"/>
+    <w:basedOn w:val="DefaultParagraphFont"/>
+    <w:link w:val="BalloonText"/>
+    <w:uiPriority w:val="99"/>
+    <w:semiHidden/>
+    <w:rsid w:val="009D7BE0"/>
+    <w:rPr>
+      <w:rFonts w:ascii="Segoe UI" w:hAnsi="Segoe UI" w:cs="Segoe UI"/>
+      <w:sz w:val="18"/>
+      <w:szCs w:val="18"/>
+    </w:rPr>
+  </w:style>
 </w:styles>
 </file>
 

</xml_diff>

<commit_message>
minor modification of Readme doc.
</commit_message>
<xml_diff>
--- a/README.docx
+++ b/README.docx
@@ -321,7 +321,15 @@
         <w:rPr>
           <w:iCs/>
         </w:rPr>
-        <w:t>formance test done with postman. Compare to JMeter, postman is more user intuitive and easier for me to ramp up manual testers to start to write scripts in postman to test API functions. During development, functional test always comes before performance tests and load/stress tests. Generally, the load and stress tests get developed after most of the functionalities are settled.</w:t>
+        <w:t xml:space="preserve">formance test done with postman. Compare to JMeter, postman is more user intuitive and easier for </w:t>
+      </w:r>
+      <w:bookmarkStart w:id="0" w:name="_GoBack"/>
+      <w:bookmarkEnd w:id="0"/>
+      <w:r>
+        <w:rPr>
+          <w:iCs/>
+        </w:rPr>
+        <w:t>manual testers to start to write scripts in postman to test API functions. During development, functional test always comes before performance tests and load/stress tests. Generally, the load and stress tests get developed after most of the functionalities are settled.</w:t>
       </w:r>
     </w:p>
     <w:p>
@@ -361,7 +369,7 @@
         </w:rPr>
         <w:t xml:space="preserve"> http call of the script, I capture the time, and in the test script of the last http call of the script, I capture the time again. </w:t>
       </w:r>
-      <w:commentRangeStart w:id="0"/>
+      <w:commentRangeStart w:id="1"/>
       <w:r>
         <w:rPr>
           <w:iCs/>
@@ -422,12 +430,12 @@
         </w:rPr>
         <w:t xml:space="preserve"> </w:t>
       </w:r>
-      <w:commentRangeEnd w:id="0"/>
+      <w:commentRangeEnd w:id="1"/>
       <w:r>
         <w:rPr>
           <w:rStyle w:val="CommentReference"/>
         </w:rPr>
-        <w:commentReference w:id="0"/>
+        <w:commentReference w:id="1"/>
       </w:r>
       <w:r>
         <w:rPr>
@@ -713,7 +721,7 @@
         <w:t>APItest.ppsx</w:t>
       </w:r>
       <w:r>
-        <w:t xml:space="preserve">” was created by a former manual tester after I ramp her up for API testing, its content also included </w:t>
+        <w:t xml:space="preserve">” also included </w:t>
       </w:r>
       <w:r>
         <w:t>Graphic DB, Git code commit, and Postman, etc.</w:t>
@@ -828,7 +836,7 @@
 
 <file path=word/comments.xml><?xml version="1.0" encoding="utf-8"?>
 <w:comments xmlns:wpc="http://schemas.microsoft.com/office/word/2010/wordprocessingCanvas" xmlns:cx="http://schemas.microsoft.com/office/drawing/2014/chartex" xmlns:cx1="http://schemas.microsoft.com/office/drawing/2015/9/8/chartex" xmlns:cx2="http://schemas.microsoft.com/office/drawing/2015/10/21/chartex" xmlns:cx3="http://schemas.microsoft.com/office/drawing/2016/5/9/chartex" xmlns:cx4="http://schemas.microsoft.com/office/drawing/2016/5/10/chartex" xmlns:cx5="http://schemas.microsoft.com/office/drawing/2016/5/11/chartex" xmlns:cx6="http://schemas.microsoft.com/office/drawing/2016/5/12/chartex" xmlns:cx7="http://schemas.microsoft.com/office/drawing/2016/5/13/chartex" xmlns:cx8="http://schemas.microsoft.com/office/drawing/2016/5/14/chartex" xmlns:mc="http://schemas.openxmlformats.org/markup-compatibility/2006" xmlns:aink="http://schemas.microsoft.com/office/drawing/2016/ink" xmlns:am3d="http://schemas.microsoft.com/office/drawing/2017/model3d" xmlns:o="urn:schemas-microsoft-com:office:office" xmlns:r="http://schemas.openxmlformats.org/officeDocument/2006/relationships" xmlns:m="http://schemas.openxmlformats.org/officeDocument/2006/math" xmlns:v="urn:schemas-microsoft-com:vml" xmlns:wp14="http://schemas.microsoft.com/office/word/2010/wordprocessingDrawing" xmlns:wp="http://schemas.openxmlformats.org/drawingml/2006/wordprocessingDrawing" xmlns:w10="urn:schemas-microsoft-com:office:word" xmlns:w="http://schemas.openxmlformats.org/wordprocessingml/2006/main" xmlns:w14="http://schemas.microsoft.com/office/word/2010/wordml" xmlns:w15="http://schemas.microsoft.com/office/word/2012/wordml" xmlns:w16cid="http://schemas.microsoft.com/office/word/2016/wordml/cid" xmlns:w16se="http://schemas.microsoft.com/office/word/2015/wordml/symex" xmlns:wpg="http://schemas.microsoft.com/office/word/2010/wordprocessingGroup" xmlns:wpi="http://schemas.microsoft.com/office/word/2010/wordprocessingInk" xmlns:wne="http://schemas.microsoft.com/office/word/2006/wordml" xmlns:wps="http://schemas.microsoft.com/office/word/2010/wordprocessingShape" mc:Ignorable="w14 w15 w16se w16cid wp14">
-  <w:comment w:id="0" w:author="Qi, Jia" w:date="2019-08-07T14:16:00Z" w:initials="QJ">
+  <w:comment w:id="1" w:author="Qi, Jia" w:date="2019-08-07T14:16:00Z" w:initials="QJ">
     <w:p>
       <w:pPr>
         <w:pStyle w:val="CommentText"/>
@@ -839,7 +847,6 @@
         </w:rPr>
         <w:annotationRef/>
       </w:r>
-      <w:bookmarkStart w:id="1" w:name="_GoBack"/>
       <w:r>
         <w:rPr>
           <w:rFonts w:ascii="Segoe UI" w:hAnsi="Segoe UI" w:cs="Segoe UI"/>
@@ -849,141 +856,8 @@
           <w:szCs w:val="21"/>
           <w:shd w:val="clear" w:color="auto" w:fill="FFFFFF"/>
         </w:rPr>
-        <w:t xml:space="preserve">Actually, it is not a good idea to check the script duration for a SINGLE time, this is because </w:t>
-      </w:r>
-      <w:r>
-        <w:rPr>
-          <w:rFonts w:ascii="Segoe UI" w:hAnsi="Segoe UI" w:cs="Segoe UI"/>
-          <w:color w:val="172B4D"/>
-          <w:spacing w:val="-1"/>
-          <w:sz w:val="21"/>
-          <w:szCs w:val="21"/>
-          <w:shd w:val="clear" w:color="auto" w:fill="FFFFFF"/>
-        </w:rPr>
-        <w:t>every time</w:t>
-      </w:r>
-      <w:r>
-        <w:rPr>
-          <w:rFonts w:ascii="Segoe UI" w:hAnsi="Segoe UI" w:cs="Segoe UI"/>
-          <w:color w:val="172B4D"/>
-          <w:spacing w:val="-1"/>
-          <w:sz w:val="21"/>
-          <w:szCs w:val="21"/>
-          <w:shd w:val="clear" w:color="auto" w:fill="FFFFFF"/>
-        </w:rPr>
-        <w:t xml:space="preserve"> when we run the script, you never know what other processes are being executed at the background of the machine that is executing the script, so each time the script duration various a lot, I observed a script can finish in 15 second at day1, but finish</w:t>
-      </w:r>
-      <w:r>
-        <w:rPr>
-          <w:rFonts w:ascii="Segoe UI" w:hAnsi="Segoe UI" w:cs="Segoe UI"/>
-          <w:color w:val="172B4D"/>
-          <w:spacing w:val="-1"/>
-          <w:sz w:val="21"/>
-          <w:szCs w:val="21"/>
-          <w:shd w:val="clear" w:color="auto" w:fill="FFFFFF"/>
-        </w:rPr>
-        <w:t>ed</w:t>
-      </w:r>
-      <w:r>
-        <w:rPr>
-          <w:rFonts w:ascii="Segoe UI" w:hAnsi="Segoe UI" w:cs="Segoe UI"/>
-          <w:color w:val="172B4D"/>
-          <w:spacing w:val="-1"/>
-          <w:sz w:val="21"/>
-          <w:szCs w:val="21"/>
-          <w:shd w:val="clear" w:color="auto" w:fill="FFFFFF"/>
-        </w:rPr>
-        <w:t xml:space="preserve"> in 46 seconds at day2, and finish</w:t>
-      </w:r>
-      <w:r>
-        <w:rPr>
-          <w:rFonts w:ascii="Segoe UI" w:hAnsi="Segoe UI" w:cs="Segoe UI"/>
-          <w:color w:val="172B4D"/>
-          <w:spacing w:val="-1"/>
-          <w:sz w:val="21"/>
-          <w:szCs w:val="21"/>
-          <w:shd w:val="clear" w:color="auto" w:fill="FFFFFF"/>
-        </w:rPr>
-        <w:t>ed</w:t>
-      </w:r>
-      <w:r>
-        <w:rPr>
-          <w:rFonts w:ascii="Segoe UI" w:hAnsi="Segoe UI" w:cs="Segoe UI"/>
-          <w:color w:val="172B4D"/>
-          <w:spacing w:val="-1"/>
-          <w:sz w:val="21"/>
-          <w:szCs w:val="21"/>
-          <w:shd w:val="clear" w:color="auto" w:fill="FFFFFF"/>
-        </w:rPr>
-        <w:t xml:space="preserve"> in 16 seconds in day</w:t>
-      </w:r>
-      <w:r>
-        <w:rPr>
-          <w:rFonts w:ascii="Segoe UI" w:hAnsi="Segoe UI" w:cs="Segoe UI"/>
-          <w:color w:val="172B4D"/>
-          <w:spacing w:val="-1"/>
-          <w:sz w:val="21"/>
-          <w:szCs w:val="21"/>
-          <w:shd w:val="clear" w:color="auto" w:fill="FFFFFF"/>
-        </w:rPr>
-        <w:t>3</w:t>
-      </w:r>
-      <w:r>
-        <w:rPr>
-          <w:rFonts w:ascii="Segoe UI" w:hAnsi="Segoe UI" w:cs="Segoe UI"/>
-          <w:color w:val="172B4D"/>
-          <w:spacing w:val="-1"/>
-          <w:sz w:val="21"/>
-          <w:szCs w:val="21"/>
-          <w:shd w:val="clear" w:color="auto" w:fill="FFFFFF"/>
-        </w:rPr>
-        <w:t xml:space="preserve">, without any functionality change during these 3 days. Even in the script I give 100% variance tolerance, it still </w:t>
-      </w:r>
-      <w:r>
-        <w:rPr>
-          <w:rFonts w:ascii="Segoe UI" w:hAnsi="Segoe UI" w:cs="Segoe UI"/>
-          <w:color w:val="172B4D"/>
-          <w:spacing w:val="-1"/>
-          <w:sz w:val="21"/>
-          <w:szCs w:val="21"/>
-          <w:shd w:val="clear" w:color="auto" w:fill="FFFFFF"/>
-        </w:rPr>
-        <w:t>might</w:t>
-      </w:r>
-      <w:r>
-        <w:rPr>
-          <w:rFonts w:ascii="Segoe UI" w:hAnsi="Segoe UI" w:cs="Segoe UI"/>
-          <w:color w:val="172B4D"/>
-          <w:spacing w:val="-1"/>
-          <w:sz w:val="21"/>
-          <w:szCs w:val="21"/>
-          <w:shd w:val="clear" w:color="auto" w:fill="FFFFFF"/>
-        </w:rPr>
-        <w:t xml:space="preserve"> fail without a real problem. A good practice should be run the same script 100 </w:t>
-      </w:r>
-      <w:r>
-        <w:rPr>
-          <w:rFonts w:ascii="Segoe UI" w:hAnsi="Segoe UI" w:cs="Segoe UI"/>
-          <w:color w:val="172B4D"/>
-          <w:spacing w:val="-1"/>
-          <w:sz w:val="21"/>
-          <w:szCs w:val="21"/>
-          <w:shd w:val="clear" w:color="auto" w:fill="FFFFFF"/>
-        </w:rPr>
-        <w:t>times and</w:t>
-      </w:r>
-      <w:r>
-        <w:rPr>
-          <w:rFonts w:ascii="Segoe UI" w:hAnsi="Segoe UI" w:cs="Segoe UI"/>
-          <w:color w:val="172B4D"/>
-          <w:spacing w:val="-1"/>
-          <w:sz w:val="21"/>
-          <w:szCs w:val="21"/>
-          <w:shd w:val="clear" w:color="auto" w:fill="FFFFFF"/>
-        </w:rPr>
-        <w:t xml:space="preserve"> average out the script duration and check the AVERAGE time duration of the script. You can easily loop a script/thread group in JMeter.</w:t>
-      </w:r>
-      <w:bookmarkEnd w:id="1"/>
+        <w:t>Actually, it is not a good idea to check the script duration for a SINGLE time, this is because every time when we run the script, you never know what other processes are being executed at the background of the machine that is executing the script, so each time the script duration various a lot, I observed a script can finish in 15 second at day1, but finished in 46 seconds at day2, and finished in 16 seconds in day3, without any functionality change during these 3 days. Even in the script I give 100% variance tolerance, it still might fail without a real problem. A good practice should be run the same script 100 times and average out the script duration and check the AVERAGE time duration of the script. You can easily loop a script/thread group in JMeter.</w:t>
+      </w:r>
     </w:p>
   </w:comment>
 </w:comments>

</xml_diff>